<commit_message>
author:liming add duyi oa
</commit_message>
<xml_diff>
--- a/doc/数据库文档说明.docx
+++ b/doc/数据库文档说明.docx
@@ -27,13 +27,7 @@
         <w:t>数据说明文档</w:t>
       </w:r>
     </w:p>
-    <w:p>
-      <w:pPr>
-        <w:rPr>
-          <w:rFonts w:hint="eastAsia"/>
-        </w:rPr>
-      </w:pPr>
-    </w:p>
+    <w:p/>
     <w:p>
       <w:pPr>
         <w:pStyle w:val="a6"/>
@@ -147,9 +141,6 @@
           <w:p>
             <w:pPr>
               <w:cnfStyle w:val="100000000000" w:firstRow="1" w:lastRow="0" w:firstColumn="0" w:lastColumn="0" w:oddVBand="0" w:evenVBand="0" w:oddHBand="0" w:evenHBand="0" w:firstRowFirstColumn="0" w:firstRowLastColumn="0" w:lastRowFirstColumn="0" w:lastRowLastColumn="0"/>
-              <w:rPr>
-                <w:rFonts w:hint="eastAsia"/>
-              </w:rPr>
             </w:pPr>
             <w:r>
               <w:rPr>
@@ -223,9 +214,6 @@
           <w:p>
             <w:pPr>
               <w:cnfStyle w:val="000000000000" w:firstRow="0" w:lastRow="0" w:firstColumn="0" w:lastColumn="0" w:oddVBand="0" w:evenVBand="0" w:oddHBand="0" w:evenHBand="0" w:firstRowFirstColumn="0" w:firstRowLastColumn="0" w:lastRowFirstColumn="0" w:lastRowLastColumn="0"/>
-              <w:rPr>
-                <w:rFonts w:hint="eastAsia"/>
-              </w:rPr>
             </w:pPr>
             <w:r>
               <w:rPr>
@@ -246,14 +234,32 @@
             <w:tcW w:w="1943" w:type="dxa"/>
           </w:tcPr>
           <w:p>
-            <w:pPr>
-              <w:rPr>
-                <w:rFonts w:hint="eastAsia"/>
-              </w:rPr>
-            </w:pPr>
             <w:proofErr w:type="spellStart"/>
             <w:r>
-              <w:t>upload_id</w:t>
+              <w:rPr>
+                <w:kern w:val="0"/>
+              </w:rPr>
+              <w:t>reviewer</w:t>
+            </w:r>
+            <w:r>
+              <w:rPr>
+                <w:rFonts w:hint="eastAsia"/>
+                <w:kern w:val="0"/>
+              </w:rPr>
+              <w:t>_</w:t>
+            </w:r>
+            <w:r>
+              <w:rPr>
+                <w:kern w:val="0"/>
+              </w:rPr>
+              <w:t>i</w:t>
+            </w:r>
+            <w:r>
+              <w:rPr>
+                <w:rFonts w:hint="eastAsia"/>
+                <w:kern w:val="0"/>
+              </w:rPr>
+              <w:t>d</w:t>
             </w:r>
             <w:proofErr w:type="spellEnd"/>
           </w:p>
@@ -267,13 +273,7 @@
               <w:cnfStyle w:val="000000000000" w:firstRow="0" w:lastRow="0" w:firstColumn="0" w:lastColumn="0" w:oddVBand="0" w:evenVBand="0" w:oddHBand="0" w:evenHBand="0" w:firstRowFirstColumn="0" w:firstRowLastColumn="0" w:lastRowFirstColumn="0" w:lastRowLastColumn="0"/>
             </w:pPr>
             <w:r>
-              <w:rPr>
-                <w:rFonts w:hint="eastAsia"/>
-              </w:rPr>
-              <w:t>i</w:t>
-            </w:r>
-            <w:r>
-              <w:t>nt</w:t>
+              <w:t>int</w:t>
             </w:r>
           </w:p>
         </w:tc>
@@ -289,24 +289,7 @@
               <w:rPr>
                 <w:rFonts w:hint="eastAsia"/>
               </w:rPr>
-              <w:t>上</w:t>
-            </w:r>
-            <w:proofErr w:type="gramStart"/>
-            <w:r>
-              <w:rPr>
-                <w:rFonts w:hint="eastAsia"/>
-              </w:rPr>
-              <w:t>传老师</w:t>
-            </w:r>
-            <w:proofErr w:type="gramEnd"/>
-            <w:r>
-              <w:rPr>
-                <w:rFonts w:hint="eastAsia"/>
-              </w:rPr>
-              <w:t>i</w:t>
-            </w:r>
-            <w:r>
-              <w:t>d</w:t>
+              <w:t>审核老师id</w:t>
             </w:r>
           </w:p>
         </w:tc>
@@ -322,10 +305,7 @@
               <w:rPr>
                 <w:rFonts w:hint="eastAsia"/>
               </w:rPr>
-              <w:t>-</w:t>
-            </w:r>
-            <w:r>
-              <w:t>1</w:t>
+              <w:t>0</w:t>
             </w:r>
           </w:p>
         </w:tc>
@@ -339,7 +319,7 @@
           <w:p>
             <w:proofErr w:type="spellStart"/>
             <w:r>
-              <w:t>topic_id</w:t>
+              <w:t>upload_id</w:t>
             </w:r>
             <w:proofErr w:type="spellEnd"/>
           </w:p>
@@ -353,7 +333,13 @@
               <w:cnfStyle w:val="000000000000" w:firstRow="0" w:lastRow="0" w:firstColumn="0" w:lastColumn="0" w:oddVBand="0" w:evenVBand="0" w:oddHBand="0" w:evenHBand="0" w:firstRowFirstColumn="0" w:firstRowLastColumn="0" w:lastRowFirstColumn="0" w:lastRowLastColumn="0"/>
             </w:pPr>
             <w:r>
-              <w:t>int</w:t>
+              <w:rPr>
+                <w:rFonts w:hint="eastAsia"/>
+              </w:rPr>
+              <w:t>i</w:t>
+            </w:r>
+            <w:r>
+              <w:t>nt</w:t>
             </w:r>
           </w:p>
         </w:tc>
@@ -364,15 +350,26 @@
           <w:p>
             <w:pPr>
               <w:cnfStyle w:val="000000000000" w:firstRow="0" w:lastRow="0" w:firstColumn="0" w:lastColumn="0" w:oddVBand="0" w:evenVBand="0" w:oddHBand="0" w:evenHBand="0" w:firstRowFirstColumn="0" w:firstRowLastColumn="0" w:lastRowFirstColumn="0" w:lastRowLastColumn="0"/>
-              <w:rPr>
-                <w:rFonts w:hint="eastAsia"/>
-              </w:rPr>
-            </w:pPr>
-            <w:r>
-              <w:rPr>
-                <w:rFonts w:hint="eastAsia"/>
-              </w:rPr>
-              <w:t>知识点i</w:t>
+            </w:pPr>
+            <w:r>
+              <w:rPr>
+                <w:rFonts w:hint="eastAsia"/>
+              </w:rPr>
+              <w:t>上</w:t>
+            </w:r>
+            <w:proofErr w:type="gramStart"/>
+            <w:r>
+              <w:rPr>
+                <w:rFonts w:hint="eastAsia"/>
+              </w:rPr>
+              <w:t>传老师</w:t>
+            </w:r>
+            <w:proofErr w:type="gramEnd"/>
+            <w:r>
+              <w:rPr>
+                <w:rFonts w:hint="eastAsia"/>
+              </w:rPr>
+              <w:t>i</w:t>
             </w:r>
             <w:r>
               <w:t>d</w:t>
@@ -391,7 +388,10 @@
               <w:rPr>
                 <w:rFonts w:hint="eastAsia"/>
               </w:rPr>
-              <w:t>0</w:t>
+              <w:t>-</w:t>
+            </w:r>
+            <w:r>
+              <w:t>1</w:t>
             </w:r>
           </w:p>
         </w:tc>
@@ -403,9 +403,11 @@
             <w:tcW w:w="1943" w:type="dxa"/>
           </w:tcPr>
           <w:p>
-            <w:r>
-              <w:t>title</w:t>
-            </w:r>
+            <w:proofErr w:type="spellStart"/>
+            <w:r>
+              <w:t>topic_id</w:t>
+            </w:r>
+            <w:proofErr w:type="spellEnd"/>
           </w:p>
         </w:tc>
         <w:tc>
@@ -416,13 +418,8 @@
             <w:pPr>
               <w:cnfStyle w:val="000000000000" w:firstRow="0" w:lastRow="0" w:firstColumn="0" w:lastColumn="0" w:oddVBand="0" w:evenVBand="0" w:oddHBand="0" w:evenHBand="0" w:firstRowFirstColumn="0" w:firstRowLastColumn="0" w:lastRowFirstColumn="0" w:lastRowLastColumn="0"/>
             </w:pPr>
-            <w:proofErr w:type="gramStart"/>
-            <w:r>
-              <w:t>varchar(</w:t>
-            </w:r>
-            <w:proofErr w:type="gramEnd"/>
-            <w:r>
-              <w:t>100)</w:t>
+            <w:r>
+              <w:t>int</w:t>
             </w:r>
           </w:p>
         </w:tc>
@@ -433,15 +430,15 @@
           <w:p>
             <w:pPr>
               <w:cnfStyle w:val="000000000000" w:firstRow="0" w:lastRow="0" w:firstColumn="0" w:lastColumn="0" w:oddVBand="0" w:evenVBand="0" w:oddHBand="0" w:evenHBand="0" w:firstRowFirstColumn="0" w:firstRowLastColumn="0" w:lastRowFirstColumn="0" w:lastRowLastColumn="0"/>
-              <w:rPr>
-                <w:rFonts w:hint="eastAsia"/>
-              </w:rPr>
-            </w:pPr>
-            <w:r>
-              <w:rPr>
-                <w:rFonts w:hint="eastAsia"/>
-              </w:rPr>
-              <w:t>标题</w:t>
+            </w:pPr>
+            <w:r>
+              <w:rPr>
+                <w:rFonts w:hint="eastAsia"/>
+              </w:rPr>
+              <w:t>知识点i</w:t>
+            </w:r>
+            <w:r>
+              <w:t>d</w:t>
             </w:r>
           </w:p>
         </w:tc>
@@ -452,15 +449,12 @@
           <w:p>
             <w:pPr>
               <w:cnfStyle w:val="000000000000" w:firstRow="0" w:lastRow="0" w:firstColumn="0" w:lastColumn="0" w:oddVBand="0" w:evenVBand="0" w:oddHBand="0" w:evenHBand="0" w:firstRowFirstColumn="0" w:firstRowLastColumn="0" w:lastRowFirstColumn="0" w:lastRowLastColumn="0"/>
-              <w:rPr>
-                <w:rFonts w:hint="eastAsia"/>
-              </w:rPr>
-            </w:pPr>
-            <w:r>
-              <w:rPr>
-                <w:rFonts w:hint="eastAsia"/>
-              </w:rPr>
-              <w:t>“”</w:t>
+            </w:pPr>
+            <w:r>
+              <w:rPr>
+                <w:rFonts w:hint="eastAsia"/>
+              </w:rPr>
+              <w:t>0</w:t>
             </w:r>
           </w:p>
         </w:tc>
@@ -472,11 +466,9 @@
             <w:tcW w:w="1943" w:type="dxa"/>
           </w:tcPr>
           <w:p>
-            <w:proofErr w:type="spellStart"/>
-            <w:r>
-              <w:t>question_body</w:t>
-            </w:r>
-            <w:proofErr w:type="spellEnd"/>
+            <w:r>
+              <w:t>title</w:t>
+            </w:r>
           </w:p>
         </w:tc>
         <w:tc>
@@ -486,18 +478,14 @@
           <w:p>
             <w:pPr>
               <w:cnfStyle w:val="000000000000" w:firstRow="0" w:lastRow="0" w:firstColumn="0" w:lastColumn="0" w:oddVBand="0" w:evenVBand="0" w:oddHBand="0" w:evenHBand="0" w:firstRowFirstColumn="0" w:firstRowLastColumn="0" w:lastRowFirstColumn="0" w:lastRowLastColumn="0"/>
-              <w:rPr>
-                <w:rFonts w:hint="eastAsia"/>
-              </w:rPr>
-            </w:pPr>
-            <w:r>
-              <w:rPr>
-                <w:rFonts w:hint="eastAsia"/>
-              </w:rPr>
-              <w:t>T</w:t>
-            </w:r>
-            <w:r>
-              <w:t>EXT</w:t>
+            </w:pPr>
+            <w:proofErr w:type="gramStart"/>
+            <w:r>
+              <w:t>varchar(</w:t>
+            </w:r>
+            <w:proofErr w:type="gramEnd"/>
+            <w:r>
+              <w:t>100)</w:t>
             </w:r>
           </w:p>
         </w:tc>
@@ -513,7 +501,7 @@
               <w:rPr>
                 <w:rFonts w:hint="eastAsia"/>
               </w:rPr>
-              <w:t>问题主干</w:t>
+              <w:t>标题</w:t>
             </w:r>
           </w:p>
         </w:tc>
@@ -524,11 +512,11 @@
           <w:p>
             <w:pPr>
               <w:cnfStyle w:val="000000000000" w:firstRow="0" w:lastRow="0" w:firstColumn="0" w:lastColumn="0" w:oddVBand="0" w:evenVBand="0" w:oddHBand="0" w:evenHBand="0" w:firstRowFirstColumn="0" w:firstRowLastColumn="0" w:lastRowFirstColumn="0" w:lastRowLastColumn="0"/>
-              <w:rPr>
-                <w:rFonts w:hint="eastAsia"/>
-              </w:rPr>
-            </w:pPr>
-            <w:r>
+            </w:pPr>
+            <w:r>
+              <w:rPr>
+                <w:rFonts w:hint="eastAsia"/>
+              </w:rPr>
               <w:t>“”</w:t>
             </w:r>
           </w:p>
@@ -543,6 +531,69 @@
           <w:p>
             <w:proofErr w:type="spellStart"/>
             <w:r>
+              <w:t>question_body</w:t>
+            </w:r>
+            <w:proofErr w:type="spellEnd"/>
+          </w:p>
+        </w:tc>
+        <w:tc>
+          <w:tcPr>
+            <w:tcW w:w="1557" w:type="dxa"/>
+          </w:tcPr>
+          <w:p>
+            <w:pPr>
+              <w:cnfStyle w:val="000000000000" w:firstRow="0" w:lastRow="0" w:firstColumn="0" w:lastColumn="0" w:oddVBand="0" w:evenVBand="0" w:oddHBand="0" w:evenHBand="0" w:firstRowFirstColumn="0" w:firstRowLastColumn="0" w:lastRowFirstColumn="0" w:lastRowLastColumn="0"/>
+            </w:pPr>
+            <w:r>
+              <w:rPr>
+                <w:rFonts w:hint="eastAsia"/>
+              </w:rPr>
+              <w:t>T</w:t>
+            </w:r>
+            <w:r>
+              <w:t>EXT</w:t>
+            </w:r>
+          </w:p>
+        </w:tc>
+        <w:tc>
+          <w:tcPr>
+            <w:tcW w:w="2732" w:type="dxa"/>
+          </w:tcPr>
+          <w:p>
+            <w:pPr>
+              <w:cnfStyle w:val="000000000000" w:firstRow="0" w:lastRow="0" w:firstColumn="0" w:lastColumn="0" w:oddVBand="0" w:evenVBand="0" w:oddHBand="0" w:evenHBand="0" w:firstRowFirstColumn="0" w:firstRowLastColumn="0" w:lastRowFirstColumn="0" w:lastRowLastColumn="0"/>
+            </w:pPr>
+            <w:r>
+              <w:rPr>
+                <w:rFonts w:hint="eastAsia"/>
+              </w:rPr>
+              <w:t>问题主干</w:t>
+            </w:r>
+          </w:p>
+        </w:tc>
+        <w:tc>
+          <w:tcPr>
+            <w:tcW w:w="2410" w:type="dxa"/>
+          </w:tcPr>
+          <w:p>
+            <w:pPr>
+              <w:cnfStyle w:val="000000000000" w:firstRow="0" w:lastRow="0" w:firstColumn="0" w:lastColumn="0" w:oddVBand="0" w:evenVBand="0" w:oddHBand="0" w:evenHBand="0" w:firstRowFirstColumn="0" w:firstRowLastColumn="0" w:lastRowFirstColumn="0" w:lastRowLastColumn="0"/>
+            </w:pPr>
+            <w:r>
+              <w:t>“”</w:t>
+            </w:r>
+          </w:p>
+        </w:tc>
+      </w:tr>
+      <w:tr>
+        <w:tc>
+          <w:tcPr>
+            <w:cnfStyle w:val="001000000000" w:firstRow="0" w:lastRow="0" w:firstColumn="1" w:lastColumn="0" w:oddVBand="0" w:evenVBand="0" w:oddHBand="0" w:evenHBand="0" w:firstRowFirstColumn="0" w:firstRowLastColumn="0" w:lastRowFirstColumn="0" w:lastRowLastColumn="0"/>
+            <w:tcW w:w="1943" w:type="dxa"/>
+          </w:tcPr>
+          <w:p>
+            <w:proofErr w:type="spellStart"/>
+            <w:r>
               <w:t>question_</w:t>
             </w:r>
             <w:r>
@@ -559,7 +610,7 @@
             <w:pPr>
               <w:cnfStyle w:val="000000000000" w:firstRow="0" w:lastRow="0" w:firstColumn="0" w:lastColumn="0" w:oddVBand="0" w:evenVBand="0" w:oddHBand="0" w:evenHBand="0" w:firstRowFirstColumn="0" w:firstRowLastColumn="0" w:lastRowFirstColumn="0" w:lastRowLastColumn="0"/>
               <w:rPr>
-                <w:rFonts w:ascii="微软雅黑" w:eastAsia="微软雅黑" w:hAnsi="微软雅黑" w:cs="宋体" w:hint="eastAsia"/>
+                <w:rFonts w:ascii="微软雅黑" w:eastAsia="微软雅黑" w:hAnsi="微软雅黑" w:cs="宋体"/>
                 <w:color w:val="333333"/>
                 <w:kern w:val="0"/>
                 <w:sz w:val="24"/>
@@ -638,9 +689,6 @@
           <w:p>
             <w:pPr>
               <w:cnfStyle w:val="000000000000" w:firstRow="0" w:lastRow="0" w:firstColumn="0" w:lastColumn="0" w:oddVBand="0" w:evenVBand="0" w:oddHBand="0" w:evenHBand="0" w:firstRowFirstColumn="0" w:firstRowLastColumn="0" w:lastRowFirstColumn="0" w:lastRowLastColumn="0"/>
-              <w:rPr>
-                <w:rFonts w:hint="eastAsia"/>
-              </w:rPr>
             </w:pPr>
             <w:r>
               <w:rPr>
@@ -703,9 +751,6 @@
           <w:p>
             <w:pPr>
               <w:cnfStyle w:val="000000000000" w:firstRow="0" w:lastRow="0" w:firstColumn="0" w:lastColumn="0" w:oddVBand="0" w:evenVBand="0" w:oddHBand="0" w:evenHBand="0" w:firstRowFirstColumn="0" w:firstRowLastColumn="0" w:lastRowFirstColumn="0" w:lastRowLastColumn="0"/>
-              <w:rPr>
-                <w:rFonts w:hint="eastAsia"/>
-              </w:rPr>
             </w:pPr>
             <w:proofErr w:type="spellStart"/>
             <w:r>
@@ -752,9 +797,6 @@
           <w:p>
             <w:pPr>
               <w:cnfStyle w:val="000000000000" w:firstRow="0" w:lastRow="0" w:firstColumn="0" w:lastColumn="0" w:oddVBand="0" w:evenVBand="0" w:oddHBand="0" w:evenHBand="0" w:firstRowFirstColumn="0" w:firstRowLastColumn="0" w:lastRowFirstColumn="0" w:lastRowLastColumn="0"/>
-              <w:rPr>
-                <w:rFonts w:hint="eastAsia"/>
-              </w:rPr>
             </w:pPr>
             <w:r>
               <w:rPr>
@@ -867,8 +909,16 @@
         <w:rPr>
           <w:rFonts w:hint="eastAsia"/>
         </w:rPr>
-        <w:t>索引：</w:t>
-      </w:r>
+        <w:t>索引</w:t>
+      </w:r>
+      <w:r>
+        <w:rPr>
+          <w:rFonts w:hint="eastAsia"/>
+        </w:rPr>
+        <w:t>:</w:t>
+      </w:r>
+      <w:bookmarkStart w:id="0" w:name="_GoBack"/>
+      <w:bookmarkEnd w:id="0"/>
     </w:p>
     <w:p>
       <w:proofErr w:type="spellStart"/>
@@ -898,9 +948,6 @@
         <w:t>_upload_topic</w:t>
       </w:r>
       <w:proofErr w:type="spellEnd"/>
-      <w:r>
-        <w:t xml:space="preserve"> </w:t>
-      </w:r>
     </w:p>
     <w:p>
       <w:pPr>
@@ -908,14 +955,13 @@
           <w:b/>
         </w:rPr>
       </w:pPr>
-      <w:bookmarkStart w:id="0" w:name="_GoBack"/>
-      <w:bookmarkEnd w:id="0"/>
     </w:p>
     <w:p>
       <w:pPr>
         <w:rPr>
           <w:rFonts w:ascii="Arial" w:hAnsi="Arial" w:cs="Arial"/>
           <w:color w:val="4F4F4F"/>
+          <w:szCs w:val="21"/>
           <w:shd w:val="clear" w:color="auto" w:fill="FFFFFF"/>
         </w:rPr>
       </w:pPr>
@@ -923,6 +969,7 @@
         <w:rPr>
           <w:rFonts w:ascii="Arial" w:hAnsi="Arial" w:cs="Arial"/>
           <w:color w:val="4F4F4F"/>
+          <w:szCs w:val="21"/>
           <w:shd w:val="clear" w:color="auto" w:fill="FFFFFF"/>
         </w:rPr>
         <w:t xml:space="preserve">CREATE TABLE IF NOT EXISTS ` </w:t>
@@ -932,6 +979,7 @@
         <w:rPr>
           <w:rFonts w:ascii="Arial" w:hAnsi="Arial" w:cs="Arial"/>
           <w:color w:val="4F4F4F"/>
+          <w:szCs w:val="21"/>
           <w:shd w:val="clear" w:color="auto" w:fill="FFFFFF"/>
         </w:rPr>
         <w:t>question</w:t>
@@ -940,6 +988,7 @@
         <w:rPr>
           <w:rFonts w:ascii="Arial" w:hAnsi="Arial" w:cs="Arial" w:hint="eastAsia"/>
           <w:color w:val="4F4F4F"/>
+          <w:szCs w:val="21"/>
           <w:shd w:val="clear" w:color="auto" w:fill="FFFFFF"/>
         </w:rPr>
         <w:t>_</w:t>
@@ -948,6 +997,7 @@
         <w:rPr>
           <w:rFonts w:ascii="Arial" w:hAnsi="Arial" w:cs="Arial"/>
           <w:color w:val="4F4F4F"/>
+          <w:szCs w:val="21"/>
           <w:shd w:val="clear" w:color="auto" w:fill="FFFFFF"/>
         </w:rPr>
         <w:t>bank</w:t>
@@ -957,6 +1007,7 @@
         <w:rPr>
           <w:rFonts w:ascii="Arial" w:hAnsi="Arial" w:cs="Arial"/>
           <w:color w:val="4F4F4F"/>
+          <w:szCs w:val="21"/>
           <w:shd w:val="clear" w:color="auto" w:fill="FFFFFF"/>
         </w:rPr>
         <w:t xml:space="preserve"> </w:t>
@@ -966,6 +1017,7 @@
         <w:rPr>
           <w:rFonts w:ascii="Arial" w:hAnsi="Arial" w:cs="Arial"/>
           <w:color w:val="4F4F4F"/>
+          <w:szCs w:val="21"/>
           <w:shd w:val="clear" w:color="auto" w:fill="FFFFFF"/>
         </w:rPr>
         <w:t>`(</w:t>
@@ -977,6 +1029,7 @@
         <w:rPr>
           <w:rFonts w:ascii="Arial" w:hAnsi="Arial" w:cs="Arial"/>
           <w:color w:val="4F4F4F"/>
+          <w:szCs w:val="21"/>
           <w:shd w:val="clear" w:color="auto" w:fill="FFFFFF"/>
         </w:rPr>
       </w:pPr>
@@ -984,6 +1037,7 @@
         <w:rPr>
           <w:rFonts w:ascii="Arial" w:hAnsi="Arial" w:cs="Arial"/>
           <w:color w:val="4F4F4F"/>
+          <w:szCs w:val="21"/>
           <w:shd w:val="clear" w:color="auto" w:fill="FFFFFF"/>
         </w:rPr>
         <w:t xml:space="preserve">   `id` int </w:t>
@@ -992,6 +1046,7 @@
         <w:rPr>
           <w:rFonts w:ascii="Arial" w:hAnsi="Arial" w:cs="Arial"/>
           <w:color w:val="4F4F4F"/>
+          <w:szCs w:val="21"/>
           <w:shd w:val="clear" w:color="auto" w:fill="FFFFFF"/>
         </w:rPr>
         <w:t xml:space="preserve"> </w:t>
@@ -1000,6 +1055,7 @@
         <w:rPr>
           <w:rFonts w:ascii="Arial" w:hAnsi="Arial" w:cs="Arial"/>
           <w:color w:val="4F4F4F"/>
+          <w:szCs w:val="21"/>
           <w:shd w:val="clear" w:color="auto" w:fill="FFFFFF"/>
         </w:rPr>
         <w:t xml:space="preserve">primary key </w:t>
@@ -1009,6 +1065,7 @@
         <w:rPr>
           <w:rFonts w:ascii="Arial" w:hAnsi="Arial" w:cs="Arial"/>
           <w:color w:val="4F4F4F"/>
+          <w:szCs w:val="21"/>
           <w:shd w:val="clear" w:color="auto" w:fill="FFFFFF"/>
         </w:rPr>
         <w:t>auto_increment</w:t>
@@ -1018,22 +1075,16 @@
         <w:rPr>
           <w:rFonts w:ascii="Arial" w:hAnsi="Arial" w:cs="Arial"/>
           <w:color w:val="4F4F4F"/>
-          <w:shd w:val="clear" w:color="auto" w:fill="FFFFFF"/>
-        </w:rPr>
-        <w:t xml:space="preserve"> </w:t>
-      </w:r>
-      <w:r>
-        <w:rPr>
-          <w:rFonts w:ascii="Arial" w:hAnsi="Arial" w:cs="Arial"/>
-          <w:color w:val="4F4F4F"/>
-          <w:shd w:val="clear" w:color="auto" w:fill="FFFFFF"/>
-        </w:rPr>
-        <w:t>comment '</w:t>
-      </w:r>
-      <w:r>
-        <w:rPr>
-          <w:rFonts w:ascii="Arial" w:hAnsi="Arial" w:cs="Arial" w:hint="eastAsia"/>
-          <w:color w:val="4F4F4F"/>
+          <w:szCs w:val="21"/>
+          <w:shd w:val="clear" w:color="auto" w:fill="FFFFFF"/>
+        </w:rPr>
+        <w:t xml:space="preserve"> comment '</w:t>
+      </w:r>
+      <w:r>
+        <w:rPr>
+          <w:rFonts w:ascii="Arial" w:hAnsi="Arial" w:cs="Arial" w:hint="eastAsia"/>
+          <w:color w:val="4F4F4F"/>
+          <w:szCs w:val="21"/>
           <w:shd w:val="clear" w:color="auto" w:fill="FFFFFF"/>
         </w:rPr>
         <w:t>自增</w:t>
@@ -1042,6 +1093,7 @@
         <w:rPr>
           <w:rFonts w:ascii="Arial" w:hAnsi="Arial" w:cs="Arial" w:hint="eastAsia"/>
           <w:color w:val="4F4F4F"/>
+          <w:szCs w:val="21"/>
           <w:shd w:val="clear" w:color="auto" w:fill="FFFFFF"/>
         </w:rPr>
         <w:t>i</w:t>
@@ -1050,6 +1102,7 @@
         <w:rPr>
           <w:rFonts w:ascii="Arial" w:hAnsi="Arial" w:cs="Arial"/>
           <w:color w:val="4F4F4F"/>
+          <w:szCs w:val="21"/>
           <w:shd w:val="clear" w:color="auto" w:fill="FFFFFF"/>
         </w:rPr>
         <w:t>d</w:t>
@@ -1058,6 +1111,7 @@
         <w:rPr>
           <w:rFonts w:ascii="Arial" w:hAnsi="Arial" w:cs="Arial"/>
           <w:color w:val="4F4F4F"/>
+          <w:szCs w:val="21"/>
           <w:shd w:val="clear" w:color="auto" w:fill="FFFFFF"/>
         </w:rPr>
         <w:t>'</w:t>
@@ -1066,6 +1120,7 @@
         <w:rPr>
           <w:rFonts w:ascii="Arial" w:hAnsi="Arial" w:cs="Arial"/>
           <w:color w:val="4F4F4F"/>
+          <w:szCs w:val="21"/>
           <w:shd w:val="clear" w:color="auto" w:fill="FFFFFF"/>
         </w:rPr>
         <w:t>,</w:t>
@@ -1076,6 +1131,7 @@
         <w:rPr>
           <w:rFonts w:ascii="Arial" w:hAnsi="Arial" w:cs="Arial"/>
           <w:color w:val="4F4F4F"/>
+          <w:szCs w:val="21"/>
           <w:shd w:val="clear" w:color="auto" w:fill="FFFFFF"/>
         </w:rPr>
       </w:pPr>
@@ -1083,6 +1139,7 @@
         <w:rPr>
           <w:rFonts w:ascii="Arial" w:hAnsi="Arial" w:cs="Arial"/>
           <w:color w:val="4F4F4F"/>
+          <w:szCs w:val="21"/>
           <w:shd w:val="clear" w:color="auto" w:fill="FFFFFF"/>
         </w:rPr>
         <w:t xml:space="preserve">   `</w:t>
@@ -1092,6 +1149,7 @@
         <w:rPr>
           <w:rFonts w:ascii="Arial" w:hAnsi="Arial" w:cs="Arial"/>
           <w:color w:val="4F4F4F"/>
+          <w:szCs w:val="21"/>
           <w:shd w:val="clear" w:color="auto" w:fill="FFFFFF"/>
         </w:rPr>
         <w:t>upload_id</w:t>
@@ -1101,6 +1159,7 @@
         <w:rPr>
           <w:rFonts w:ascii="Arial" w:hAnsi="Arial" w:cs="Arial"/>
           <w:color w:val="4F4F4F"/>
+          <w:szCs w:val="21"/>
           <w:shd w:val="clear" w:color="auto" w:fill="FFFFFF"/>
         </w:rPr>
         <w:t xml:space="preserve">` </w:t>
@@ -1109,6 +1168,7 @@
         <w:rPr>
           <w:rFonts w:ascii="Arial" w:hAnsi="Arial" w:cs="Arial"/>
           <w:color w:val="4F4F4F"/>
+          <w:szCs w:val="21"/>
           <w:shd w:val="clear" w:color="auto" w:fill="FFFFFF"/>
         </w:rPr>
         <w:t>int</w:t>
@@ -1117,102 +1177,16 @@
         <w:rPr>
           <w:rFonts w:ascii="Arial" w:hAnsi="Arial" w:cs="Arial"/>
           <w:color w:val="4F4F4F"/>
-          <w:shd w:val="clear" w:color="auto" w:fill="FFFFFF"/>
-        </w:rPr>
-        <w:t xml:space="preserve"> </w:t>
-      </w:r>
-      <w:r>
-        <w:rPr>
-          <w:rFonts w:ascii="Arial" w:hAnsi="Arial" w:cs="Arial"/>
-          <w:color w:val="4F4F4F"/>
-          <w:shd w:val="clear" w:color="auto" w:fill="FFFFFF"/>
-        </w:rPr>
-        <w:t>not</w:t>
-      </w:r>
-      <w:r>
-        <w:rPr>
-          <w:rFonts w:ascii="Arial" w:hAnsi="Arial" w:cs="Arial"/>
-          <w:color w:val="4F4F4F"/>
-          <w:shd w:val="clear" w:color="auto" w:fill="FFFFFF"/>
-        </w:rPr>
-        <w:t> </w:t>
-      </w:r>
-      <w:r>
-        <w:rPr>
-          <w:rFonts w:ascii="Arial" w:hAnsi="Arial" w:cs="Arial"/>
-          <w:color w:val="4F4F4F"/>
-          <w:shd w:val="clear" w:color="auto" w:fill="FFFFFF"/>
-        </w:rPr>
-        <w:t>null</w:t>
-      </w:r>
-      <w:r>
-        <w:rPr>
-          <w:rFonts w:ascii="Arial" w:hAnsi="Arial" w:cs="Arial"/>
-          <w:color w:val="4F4F4F"/>
-          <w:shd w:val="clear" w:color="auto" w:fill="FFFFFF"/>
-        </w:rPr>
-        <w:t> </w:t>
-      </w:r>
-      <w:r>
-        <w:rPr>
-          <w:rFonts w:ascii="Arial" w:hAnsi="Arial" w:cs="Arial"/>
-          <w:color w:val="4F4F4F"/>
-          <w:shd w:val="clear" w:color="auto" w:fill="FFFFFF"/>
-        </w:rPr>
-        <w:t>default</w:t>
-      </w:r>
-      <w:r>
-        <w:rPr>
-          <w:rFonts w:ascii="Arial" w:hAnsi="Arial" w:cs="Arial"/>
-          <w:color w:val="4F4F4F"/>
-          <w:shd w:val="clear" w:color="auto" w:fill="FFFFFF"/>
-        </w:rPr>
-        <w:t> </w:t>
-      </w:r>
-      <w:r>
-        <w:rPr>
-          <w:rFonts w:ascii="Arial" w:hAnsi="Arial" w:cs="Arial"/>
-          <w:color w:val="4F4F4F"/>
-          <w:shd w:val="clear" w:color="auto" w:fill="FFFFFF"/>
-        </w:rPr>
-        <w:t>-1</w:t>
-      </w:r>
-      <w:r>
-        <w:rPr>
-          <w:rFonts w:ascii="Arial" w:hAnsi="Arial" w:cs="Arial"/>
-          <w:color w:val="4F4F4F"/>
-          <w:shd w:val="clear" w:color="auto" w:fill="FFFFFF"/>
-        </w:rPr>
-        <w:t xml:space="preserve"> </w:t>
-      </w:r>
-      <w:r>
-        <w:rPr>
-          <w:rFonts w:ascii="Arial" w:hAnsi="Arial" w:cs="Arial"/>
-          <w:color w:val="4F4F4F"/>
-          <w:shd w:val="clear" w:color="auto" w:fill="FFFFFF"/>
-        </w:rPr>
-        <w:t xml:space="preserve">comment </w:t>
-      </w:r>
-      <w:r>
-        <w:rPr>
-          <w:rFonts w:ascii="Arial" w:hAnsi="Arial" w:cs="Arial"/>
-          <w:color w:val="4F4F4F"/>
-          <w:shd w:val="clear" w:color="auto" w:fill="FFFFFF"/>
-        </w:rPr>
-        <w:t xml:space="preserve"> </w:t>
-      </w:r>
-      <w:r>
-        <w:rPr>
-          <w:rFonts w:ascii="Arial" w:hAnsi="Arial" w:cs="Arial"/>
-          <w:color w:val="4F4F4F"/>
-          <w:shd w:val="clear" w:color="auto" w:fill="FFFFFF"/>
-        </w:rPr>
-        <w:t>'</w:t>
-      </w:r>
-      <w:r>
-        <w:rPr>
-          <w:rFonts w:ascii="Arial" w:hAnsi="Arial" w:cs="Arial" w:hint="eastAsia"/>
-          <w:color w:val="4F4F4F"/>
+          <w:szCs w:val="21"/>
+          <w:shd w:val="clear" w:color="auto" w:fill="FFFFFF"/>
+        </w:rPr>
+        <w:t xml:space="preserve"> not null default -1 comment  '</w:t>
+      </w:r>
+      <w:r>
+        <w:rPr>
+          <w:rFonts w:ascii="Arial" w:hAnsi="Arial" w:cs="Arial" w:hint="eastAsia"/>
+          <w:color w:val="4F4F4F"/>
+          <w:szCs w:val="21"/>
           <w:shd w:val="clear" w:color="auto" w:fill="FFFFFF"/>
         </w:rPr>
         <w:t>上</w:t>
@@ -1222,6 +1196,7 @@
         <w:rPr>
           <w:rFonts w:ascii="Arial" w:hAnsi="Arial" w:cs="Arial" w:hint="eastAsia"/>
           <w:color w:val="4F4F4F"/>
+          <w:szCs w:val="21"/>
           <w:shd w:val="clear" w:color="auto" w:fill="FFFFFF"/>
         </w:rPr>
         <w:t>传老师</w:t>
@@ -1231,6 +1206,7 @@
         <w:rPr>
           <w:rFonts w:ascii="Arial" w:hAnsi="Arial" w:cs="Arial" w:hint="eastAsia"/>
           <w:color w:val="4F4F4F"/>
+          <w:szCs w:val="21"/>
           <w:shd w:val="clear" w:color="auto" w:fill="FFFFFF"/>
         </w:rPr>
         <w:t>i</w:t>
@@ -1239,38 +1215,16 @@
         <w:rPr>
           <w:rFonts w:ascii="Arial" w:hAnsi="Arial" w:cs="Arial"/>
           <w:color w:val="4F4F4F"/>
-          <w:shd w:val="clear" w:color="auto" w:fill="FFFFFF"/>
-        </w:rPr>
-        <w:t>d</w:t>
-      </w:r>
-      <w:r>
-        <w:rPr>
-          <w:rFonts w:ascii="Arial" w:hAnsi="Arial" w:cs="Arial"/>
-          <w:color w:val="4F4F4F"/>
-          <w:shd w:val="clear" w:color="auto" w:fill="FFFFFF"/>
-        </w:rPr>
-        <w:t xml:space="preserve"> </w:t>
-      </w:r>
-      <w:r>
-        <w:rPr>
-          <w:rFonts w:ascii="Arial" w:hAnsi="Arial" w:cs="Arial"/>
-          <w:color w:val="4F4F4F"/>
-          <w:shd w:val="clear" w:color="auto" w:fill="FFFFFF"/>
-        </w:rPr>
-        <w:t>'</w:t>
-      </w:r>
-      <w:r>
-        <w:rPr>
-          <w:rFonts w:ascii="Arial" w:hAnsi="Arial" w:cs="Arial"/>
-          <w:color w:val="4F4F4F"/>
-          <w:shd w:val="clear" w:color="auto" w:fill="FFFFFF"/>
-        </w:rPr>
-        <w:t xml:space="preserve"> </w:t>
-      </w:r>
-      <w:r>
-        <w:rPr>
-          <w:rFonts w:ascii="Arial" w:hAnsi="Arial" w:cs="Arial"/>
-          <w:color w:val="4F4F4F"/>
+          <w:szCs w:val="21"/>
+          <w:shd w:val="clear" w:color="auto" w:fill="FFFFFF"/>
+        </w:rPr>
+        <w:t xml:space="preserve">d ' </w:t>
+      </w:r>
+      <w:r>
+        <w:rPr>
+          <w:rFonts w:ascii="Arial" w:hAnsi="Arial" w:cs="Arial"/>
+          <w:color w:val="4F4F4F"/>
+          <w:szCs w:val="21"/>
           <w:shd w:val="clear" w:color="auto" w:fill="FFFFFF"/>
         </w:rPr>
         <w:t>,</w:t>
@@ -1281,6 +1235,7 @@
         <w:rPr>
           <w:rFonts w:ascii="Arial" w:hAnsi="Arial" w:cs="Arial"/>
           <w:color w:val="4F4F4F"/>
+          <w:szCs w:val="21"/>
           <w:shd w:val="clear" w:color="auto" w:fill="FFFFFF"/>
         </w:rPr>
       </w:pPr>
@@ -1288,6 +1243,7 @@
         <w:rPr>
           <w:rFonts w:ascii="Arial" w:hAnsi="Arial" w:cs="Arial"/>
           <w:color w:val="4F4F4F"/>
+          <w:szCs w:val="21"/>
           <w:shd w:val="clear" w:color="auto" w:fill="FFFFFF"/>
         </w:rPr>
         <w:t xml:space="preserve">   `</w:t>
@@ -1297,6 +1253,7 @@
         <w:rPr>
           <w:rFonts w:ascii="Arial" w:hAnsi="Arial" w:cs="Arial"/>
           <w:color w:val="4F4F4F"/>
+          <w:szCs w:val="21"/>
           <w:shd w:val="clear" w:color="auto" w:fill="FFFFFF"/>
         </w:rPr>
         <w:t>topic_id</w:t>
@@ -1306,6 +1263,7 @@
         <w:rPr>
           <w:rFonts w:ascii="Arial" w:hAnsi="Arial" w:cs="Arial"/>
           <w:color w:val="4F4F4F"/>
+          <w:szCs w:val="21"/>
           <w:shd w:val="clear" w:color="auto" w:fill="FFFFFF"/>
         </w:rPr>
         <w:t>`</w:t>
@@ -1314,30 +1272,16 @@
         <w:rPr>
           <w:rFonts w:ascii="Arial" w:hAnsi="Arial" w:cs="Arial"/>
           <w:color w:val="4F4F4F"/>
-          <w:shd w:val="clear" w:color="auto" w:fill="FFFFFF"/>
-        </w:rPr>
-        <w:t xml:space="preserve"> </w:t>
-      </w:r>
-      <w:r>
-        <w:rPr>
-          <w:rFonts w:ascii="Arial" w:hAnsi="Arial" w:cs="Arial"/>
-          <w:color w:val="4F4F4F"/>
-          <w:shd w:val="clear" w:color="auto" w:fill="FFFFFF"/>
-        </w:rPr>
-        <w:t xml:space="preserve">int </w:t>
-      </w:r>
-      <w:r>
-        <w:rPr>
-          <w:rFonts w:ascii="Arial" w:hAnsi="Arial" w:cs="Arial"/>
-          <w:color w:val="4F4F4F"/>
-          <w:shd w:val="clear" w:color="auto" w:fill="FFFFFF"/>
-        </w:rPr>
-        <w:t>not null default </w:t>
-      </w:r>
-      <w:r>
-        <w:rPr>
-          <w:rFonts w:ascii="Arial" w:hAnsi="Arial" w:cs="Arial"/>
-          <w:color w:val="4F4F4F"/>
+          <w:szCs w:val="21"/>
+          <w:shd w:val="clear" w:color="auto" w:fill="FFFFFF"/>
+        </w:rPr>
+        <w:t xml:space="preserve"> int not null default </w:t>
+      </w:r>
+      <w:r>
+        <w:rPr>
+          <w:rFonts w:ascii="Arial" w:hAnsi="Arial" w:cs="Arial"/>
+          <w:color w:val="4F4F4F"/>
+          <w:szCs w:val="21"/>
           <w:shd w:val="clear" w:color="auto" w:fill="FFFFFF"/>
         </w:rPr>
         <w:t xml:space="preserve"> 0</w:t>
@@ -1346,38 +1290,16 @@
         <w:rPr>
           <w:rFonts w:ascii="Arial" w:hAnsi="Arial" w:cs="Arial"/>
           <w:color w:val="4F4F4F"/>
-          <w:shd w:val="clear" w:color="auto" w:fill="FFFFFF"/>
-        </w:rPr>
-        <w:t xml:space="preserve"> </w:t>
-      </w:r>
-      <w:r>
-        <w:rPr>
-          <w:rFonts w:ascii="Arial" w:hAnsi="Arial" w:cs="Arial"/>
-          <w:color w:val="4F4F4F"/>
-          <w:shd w:val="clear" w:color="auto" w:fill="FFFFFF"/>
-        </w:rPr>
-        <w:t xml:space="preserve">comment </w:t>
-      </w:r>
-      <w:r>
-        <w:rPr>
-          <w:rFonts w:ascii="Arial" w:hAnsi="Arial" w:cs="Arial"/>
-          <w:color w:val="4F4F4F"/>
-          <w:shd w:val="clear" w:color="auto" w:fill="FFFFFF"/>
-        </w:rPr>
-        <w:t xml:space="preserve"> </w:t>
-      </w:r>
-      <w:r>
-        <w:rPr>
-          <w:rFonts w:ascii="Arial" w:hAnsi="Arial" w:cs="Arial"/>
-          <w:color w:val="4F4F4F"/>
-          <w:shd w:val="clear" w:color="auto" w:fill="FFFFFF"/>
-        </w:rPr>
-        <w:t>'</w:t>
-      </w:r>
-      <w:r>
-        <w:rPr>
-          <w:rFonts w:ascii="Arial" w:hAnsi="Arial" w:cs="Arial" w:hint="eastAsia"/>
-          <w:color w:val="4F4F4F"/>
+          <w:szCs w:val="21"/>
+          <w:shd w:val="clear" w:color="auto" w:fill="FFFFFF"/>
+        </w:rPr>
+        <w:t xml:space="preserve"> comment  '</w:t>
+      </w:r>
+      <w:r>
+        <w:rPr>
+          <w:rFonts w:ascii="Arial" w:hAnsi="Arial" w:cs="Arial" w:hint="eastAsia"/>
+          <w:color w:val="4F4F4F"/>
+          <w:szCs w:val="21"/>
           <w:shd w:val="clear" w:color="auto" w:fill="FFFFFF"/>
         </w:rPr>
         <w:t>知识点</w:t>
@@ -1386,6 +1308,7 @@
         <w:rPr>
           <w:rFonts w:ascii="Arial" w:hAnsi="Arial" w:cs="Arial" w:hint="eastAsia"/>
           <w:color w:val="4F4F4F"/>
+          <w:szCs w:val="21"/>
           <w:shd w:val="clear" w:color="auto" w:fill="FFFFFF"/>
         </w:rPr>
         <w:t>i</w:t>
@@ -1394,6 +1317,7 @@
         <w:rPr>
           <w:rFonts w:ascii="Arial" w:hAnsi="Arial" w:cs="Arial"/>
           <w:color w:val="4F4F4F"/>
+          <w:szCs w:val="21"/>
           <w:shd w:val="clear" w:color="auto" w:fill="FFFFFF"/>
         </w:rPr>
         <w:t>d</w:t>
@@ -1402,6 +1326,7 @@
         <w:rPr>
           <w:rFonts w:ascii="Arial" w:hAnsi="Arial" w:cs="Arial"/>
           <w:color w:val="4F4F4F"/>
+          <w:szCs w:val="21"/>
           <w:shd w:val="clear" w:color="auto" w:fill="FFFFFF"/>
         </w:rPr>
         <w:t xml:space="preserve"> '</w:t>
@@ -1410,6 +1335,7 @@
         <w:rPr>
           <w:rFonts w:ascii="Arial" w:hAnsi="Arial" w:cs="Arial"/>
           <w:color w:val="4F4F4F"/>
+          <w:szCs w:val="21"/>
           <w:shd w:val="clear" w:color="auto" w:fill="FFFFFF"/>
         </w:rPr>
         <w:t>,</w:t>
@@ -1420,6 +1346,7 @@
         <w:rPr>
           <w:rFonts w:ascii="Arial" w:hAnsi="Arial" w:cs="Arial"/>
           <w:color w:val="4F4F4F"/>
+          <w:szCs w:val="21"/>
           <w:shd w:val="clear" w:color="auto" w:fill="FFFFFF"/>
         </w:rPr>
       </w:pPr>
@@ -1427,6 +1354,7 @@
         <w:rPr>
           <w:rFonts w:ascii="Arial" w:hAnsi="Arial" w:cs="Arial" w:hint="eastAsia"/>
           <w:color w:val="4F4F4F"/>
+          <w:szCs w:val="21"/>
           <w:shd w:val="clear" w:color="auto" w:fill="FFFFFF"/>
         </w:rPr>
         <w:t xml:space="preserve"> </w:t>
@@ -1435,46 +1363,43 @@
         <w:rPr>
           <w:rFonts w:ascii="Arial" w:hAnsi="Arial" w:cs="Arial"/>
           <w:color w:val="4F4F4F"/>
-          <w:shd w:val="clear" w:color="auto" w:fill="FFFFFF"/>
-        </w:rPr>
-        <w:t xml:space="preserve">  </w:t>
-      </w:r>
-      <w:r>
-        <w:rPr>
-          <w:rFonts w:ascii="Arial" w:hAnsi="Arial" w:cs="Arial"/>
-          <w:color w:val="4F4F4F"/>
+          <w:szCs w:val="21"/>
+          <w:shd w:val="clear" w:color="auto" w:fill="FFFFFF"/>
+        </w:rPr>
+        <w:t xml:space="preserve">  `</w:t>
+      </w:r>
+      <w:r>
+        <w:rPr>
+          <w:rFonts w:ascii="Arial" w:hAnsi="Arial" w:cs="Arial" w:hint="eastAsia"/>
+          <w:color w:val="4F4F4F"/>
+          <w:szCs w:val="21"/>
+          <w:shd w:val="clear" w:color="auto" w:fill="FFFFFF"/>
+        </w:rPr>
+        <w:t>ti</w:t>
+      </w:r>
+      <w:r>
+        <w:rPr>
+          <w:rFonts w:ascii="Arial" w:hAnsi="Arial" w:cs="Arial"/>
+          <w:color w:val="4F4F4F"/>
+          <w:szCs w:val="21"/>
+          <w:shd w:val="clear" w:color="auto" w:fill="FFFFFF"/>
+        </w:rPr>
+        <w:t>tle</w:t>
+      </w:r>
+      <w:r>
+        <w:rPr>
+          <w:rFonts w:ascii="Arial" w:hAnsi="Arial" w:cs="Arial"/>
+          <w:color w:val="4F4F4F"/>
+          <w:szCs w:val="21"/>
           <w:shd w:val="clear" w:color="auto" w:fill="FFFFFF"/>
         </w:rPr>
         <w:t>`</w:t>
       </w:r>
       <w:r>
         <w:rPr>
-          <w:rFonts w:ascii="Arial" w:hAnsi="Arial" w:cs="Arial" w:hint="eastAsia"/>
-          <w:color w:val="4F4F4F"/>
-          <w:shd w:val="clear" w:color="auto" w:fill="FFFFFF"/>
-        </w:rPr>
-        <w:t>ti</w:t>
-      </w:r>
-      <w:r>
-        <w:rPr>
-          <w:rFonts w:ascii="Arial" w:hAnsi="Arial" w:cs="Arial"/>
-          <w:color w:val="4F4F4F"/>
-          <w:shd w:val="clear" w:color="auto" w:fill="FFFFFF"/>
-        </w:rPr>
-        <w:t>tle</w:t>
-      </w:r>
-      <w:r>
-        <w:rPr>
-          <w:rFonts w:ascii="Arial" w:hAnsi="Arial" w:cs="Arial"/>
-          <w:color w:val="4F4F4F"/>
-          <w:shd w:val="clear" w:color="auto" w:fill="FFFFFF"/>
-        </w:rPr>
-        <w:t>`</w:t>
-      </w:r>
-      <w:r>
-        <w:rPr>
-          <w:rFonts w:ascii="Arial" w:hAnsi="Arial" w:cs="Arial"/>
-          <w:color w:val="4F4F4F"/>
+          <w:rFonts w:ascii="Arial" w:hAnsi="Arial" w:cs="Arial"/>
+          <w:color w:val="4F4F4F"/>
+          <w:szCs w:val="21"/>
           <w:shd w:val="clear" w:color="auto" w:fill="FFFFFF"/>
         </w:rPr>
         <w:t xml:space="preserve"> varchar(100) not null default</w:t>
@@ -1483,6 +1408,7 @@
         <w:rPr>
           <w:rFonts w:ascii="Arial" w:hAnsi="Arial" w:cs="Arial"/>
           <w:color w:val="4F4F4F"/>
+          <w:szCs w:val="21"/>
           <w:shd w:val="clear" w:color="auto" w:fill="FFFFFF"/>
         </w:rPr>
         <w:t xml:space="preserve"> </w:t>
@@ -1491,6 +1417,7 @@
         <w:rPr>
           <w:rFonts w:ascii="Arial" w:hAnsi="Arial" w:cs="Arial" w:hint="eastAsia"/>
           <w:color w:val="4F4F4F"/>
+          <w:szCs w:val="21"/>
           <w:shd w:val="clear" w:color="auto" w:fill="FFFFFF"/>
         </w:rPr>
         <w:t>“”</w:t>
@@ -1499,38 +1426,34 @@
         <w:rPr>
           <w:rFonts w:ascii="Arial" w:hAnsi="Arial" w:cs="Arial"/>
           <w:color w:val="4F4F4F"/>
-          <w:shd w:val="clear" w:color="auto" w:fill="FFFFFF"/>
-        </w:rPr>
-        <w:t xml:space="preserve"> comment  </w:t>
-      </w:r>
-      <w:r>
-        <w:rPr>
-          <w:rFonts w:ascii="Arial" w:hAnsi="Arial" w:cs="Arial"/>
-          <w:color w:val="4F4F4F"/>
+          <w:szCs w:val="21"/>
+          <w:shd w:val="clear" w:color="auto" w:fill="FFFFFF"/>
+        </w:rPr>
+        <w:t xml:space="preserve"> comment  '</w:t>
+      </w:r>
+      <w:r>
+        <w:rPr>
+          <w:rFonts w:ascii="Arial" w:hAnsi="Arial" w:cs="Arial" w:hint="eastAsia"/>
+          <w:color w:val="4F4F4F"/>
+          <w:szCs w:val="21"/>
+          <w:shd w:val="clear" w:color="auto" w:fill="FFFFFF"/>
+        </w:rPr>
+        <w:t>问题标题</w:t>
+      </w:r>
+      <w:r>
+        <w:rPr>
+          <w:rFonts w:ascii="Arial" w:hAnsi="Arial" w:cs="Arial"/>
+          <w:color w:val="4F4F4F"/>
+          <w:szCs w:val="21"/>
           <w:shd w:val="clear" w:color="auto" w:fill="FFFFFF"/>
         </w:rPr>
         <w:t>'</w:t>
       </w:r>
       <w:r>
         <w:rPr>
-          <w:rFonts w:ascii="Arial" w:hAnsi="Arial" w:cs="Arial" w:hint="eastAsia"/>
-          <w:color w:val="4F4F4F"/>
-          <w:shd w:val="clear" w:color="auto" w:fill="FFFFFF"/>
-        </w:rPr>
-        <w:t>问题标题</w:t>
-      </w:r>
-      <w:r>
-        <w:rPr>
-          <w:rFonts w:ascii="Arial" w:hAnsi="Arial" w:cs="Arial"/>
-          <w:color w:val="4F4F4F"/>
-          <w:shd w:val="clear" w:color="auto" w:fill="FFFFFF"/>
-        </w:rPr>
-        <w:t>'</w:t>
-      </w:r>
-      <w:r>
-        <w:rPr>
-          <w:rFonts w:ascii="Arial" w:hAnsi="Arial" w:cs="Arial"/>
-          <w:color w:val="4F4F4F"/>
+          <w:rFonts w:ascii="Arial" w:hAnsi="Arial" w:cs="Arial"/>
+          <w:color w:val="4F4F4F"/>
+          <w:szCs w:val="21"/>
           <w:shd w:val="clear" w:color="auto" w:fill="FFFFFF"/>
         </w:rPr>
         <w:t>,</w:t>
@@ -1541,6 +1464,7 @@
         <w:rPr>
           <w:rFonts w:ascii="Arial" w:hAnsi="Arial" w:cs="Arial"/>
           <w:color w:val="4F4F4F"/>
+          <w:szCs w:val="21"/>
           <w:shd w:val="clear" w:color="auto" w:fill="FFFFFF"/>
         </w:rPr>
       </w:pPr>
@@ -1548,6 +1472,7 @@
         <w:rPr>
           <w:rFonts w:ascii="Arial" w:hAnsi="Arial" w:cs="Arial" w:hint="eastAsia"/>
           <w:color w:val="4F4F4F"/>
+          <w:szCs w:val="21"/>
           <w:shd w:val="clear" w:color="auto" w:fill="FFFFFF"/>
         </w:rPr>
         <w:t xml:space="preserve"> </w:t>
@@ -1556,6 +1481,7 @@
         <w:rPr>
           <w:rFonts w:ascii="Arial" w:hAnsi="Arial" w:cs="Arial"/>
           <w:color w:val="4F4F4F"/>
+          <w:szCs w:val="21"/>
           <w:shd w:val="clear" w:color="auto" w:fill="FFFFFF"/>
         </w:rPr>
         <w:t xml:space="preserve">  </w:t>
@@ -1564,6 +1490,7 @@
         <w:rPr>
           <w:rFonts w:ascii="Arial" w:hAnsi="Arial" w:cs="Arial"/>
           <w:color w:val="4F4F4F"/>
+          <w:szCs w:val="21"/>
           <w:shd w:val="clear" w:color="auto" w:fill="FFFFFF"/>
         </w:rPr>
         <w:t>`</w:t>
@@ -1573,6 +1500,7 @@
         <w:rPr>
           <w:rFonts w:ascii="Arial" w:hAnsi="Arial" w:cs="Arial" w:hint="eastAsia"/>
           <w:color w:val="4F4F4F"/>
+          <w:szCs w:val="21"/>
           <w:shd w:val="clear" w:color="auto" w:fill="FFFFFF"/>
         </w:rPr>
         <w:t>q</w:t>
@@ -1581,6 +1509,7 @@
         <w:rPr>
           <w:rFonts w:ascii="Arial" w:hAnsi="Arial" w:cs="Arial"/>
           <w:color w:val="4F4F4F"/>
+          <w:szCs w:val="21"/>
           <w:shd w:val="clear" w:color="auto" w:fill="FFFFFF"/>
         </w:rPr>
         <w:t>uestion_body</w:t>
@@ -1590,22 +1519,16 @@
         <w:rPr>
           <w:rFonts w:ascii="Arial" w:hAnsi="Arial" w:cs="Arial"/>
           <w:color w:val="4F4F4F"/>
-          <w:shd w:val="clear" w:color="auto" w:fill="FFFFFF"/>
-        </w:rPr>
-        <w:t>`</w:t>
-      </w:r>
-      <w:r>
-        <w:rPr>
-          <w:rFonts w:ascii="Arial" w:hAnsi="Arial" w:cs="Arial"/>
-          <w:color w:val="4F4F4F"/>
-          <w:shd w:val="clear" w:color="auto" w:fill="FFFFFF"/>
-        </w:rPr>
-        <w:t xml:space="preserve"> </w:t>
-      </w:r>
-      <w:r>
-        <w:rPr>
-          <w:rFonts w:ascii="Arial" w:hAnsi="Arial" w:cs="Arial"/>
-          <w:color w:val="4F4F4F"/>
+          <w:szCs w:val="21"/>
+          <w:shd w:val="clear" w:color="auto" w:fill="FFFFFF"/>
+        </w:rPr>
+        <w:t xml:space="preserve">` </w:t>
+      </w:r>
+      <w:r>
+        <w:rPr>
+          <w:rFonts w:ascii="Arial" w:hAnsi="Arial" w:cs="Arial"/>
+          <w:color w:val="4F4F4F"/>
+          <w:szCs w:val="21"/>
           <w:shd w:val="clear" w:color="auto" w:fill="FFFFFF"/>
         </w:rPr>
         <w:t xml:space="preserve">TEXT </w:t>
@@ -1614,6 +1537,7 @@
         <w:rPr>
           <w:rFonts w:ascii="Arial" w:hAnsi="Arial" w:cs="Arial"/>
           <w:color w:val="4F4F4F"/>
+          <w:szCs w:val="21"/>
           <w:shd w:val="clear" w:color="auto" w:fill="FFFFFF"/>
         </w:rPr>
         <w:t xml:space="preserve">not null default </w:t>
@@ -1622,6 +1546,7 @@
         <w:rPr>
           <w:rFonts w:ascii="Arial" w:hAnsi="Arial" w:cs="Arial" w:hint="eastAsia"/>
           <w:color w:val="4F4F4F"/>
+          <w:szCs w:val="21"/>
           <w:shd w:val="clear" w:color="auto" w:fill="FFFFFF"/>
         </w:rPr>
         <w:t>“”</w:t>
@@ -1630,22 +1555,16 @@
         <w:rPr>
           <w:rFonts w:ascii="Arial" w:hAnsi="Arial" w:cs="Arial"/>
           <w:color w:val="4F4F4F"/>
-          <w:shd w:val="clear" w:color="auto" w:fill="FFFFFF"/>
-        </w:rPr>
-        <w:t xml:space="preserve"> comment  </w:t>
-      </w:r>
-      <w:r>
-        <w:rPr>
-          <w:rFonts w:ascii="Arial" w:hAnsi="Arial" w:cs="Arial"/>
-          <w:color w:val="4F4F4F"/>
-          <w:shd w:val="clear" w:color="auto" w:fill="FFFFFF"/>
-        </w:rPr>
-        <w:t>'</w:t>
-      </w:r>
-      <w:r>
-        <w:rPr>
-          <w:rFonts w:ascii="Arial" w:hAnsi="Arial" w:cs="Arial" w:hint="eastAsia"/>
-          <w:color w:val="4F4F4F"/>
+          <w:szCs w:val="21"/>
+          <w:shd w:val="clear" w:color="auto" w:fill="FFFFFF"/>
+        </w:rPr>
+        <w:t xml:space="preserve"> comment  '</w:t>
+      </w:r>
+      <w:r>
+        <w:rPr>
+          <w:rFonts w:ascii="Arial" w:hAnsi="Arial" w:cs="Arial" w:hint="eastAsia"/>
+          <w:color w:val="4F4F4F"/>
+          <w:szCs w:val="21"/>
           <w:shd w:val="clear" w:color="auto" w:fill="FFFFFF"/>
         </w:rPr>
         <w:t>问题</w:t>
@@ -1655,6 +1574,7 @@
         <w:rPr>
           <w:rFonts w:ascii="Arial" w:hAnsi="Arial" w:cs="Arial" w:hint="eastAsia"/>
           <w:color w:val="4F4F4F"/>
+          <w:szCs w:val="21"/>
           <w:shd w:val="clear" w:color="auto" w:fill="FFFFFF"/>
         </w:rPr>
         <w:t>题</w:t>
@@ -1664,6 +1584,7 @@
         <w:rPr>
           <w:rFonts w:ascii="Arial" w:hAnsi="Arial" w:cs="Arial" w:hint="eastAsia"/>
           <w:color w:val="4F4F4F"/>
+          <w:szCs w:val="21"/>
           <w:shd w:val="clear" w:color="auto" w:fill="FFFFFF"/>
         </w:rPr>
         <w:t>干</w:t>
@@ -1672,17 +1593,10 @@
         <w:rPr>
           <w:rFonts w:ascii="Arial" w:hAnsi="Arial" w:cs="Arial"/>
           <w:color w:val="4F4F4F"/>
-          <w:shd w:val="clear" w:color="auto" w:fill="FFFFFF"/>
-        </w:rPr>
-        <w:t>'</w:t>
-      </w:r>
-      <w:r>
-        <w:rPr>
-          <w:rFonts w:ascii="Arial" w:hAnsi="Arial" w:cs="Arial"/>
-          <w:color w:val="4F4F4F"/>
-          <w:shd w:val="clear" w:color="auto" w:fill="FFFFFF"/>
-        </w:rPr>
-        <w:t>,</w:t>
+          <w:szCs w:val="21"/>
+          <w:shd w:val="clear" w:color="auto" w:fill="FFFFFF"/>
+        </w:rPr>
+        <w:t>',</w:t>
       </w:r>
     </w:p>
     <w:p>
@@ -1691,6 +1605,7 @@
         <w:rPr>
           <w:rFonts w:ascii="Arial" w:hAnsi="Arial" w:cs="Arial"/>
           <w:color w:val="4F4F4F"/>
+          <w:szCs w:val="21"/>
           <w:shd w:val="clear" w:color="auto" w:fill="FFFFFF"/>
         </w:rPr>
       </w:pPr>
@@ -1698,6 +1613,7 @@
         <w:rPr>
           <w:rFonts w:ascii="Arial" w:hAnsi="Arial" w:cs="Arial"/>
           <w:color w:val="4F4F4F"/>
+          <w:szCs w:val="21"/>
           <w:shd w:val="clear" w:color="auto" w:fill="FFFFFF"/>
         </w:rPr>
         <w:t>`</w:t>
@@ -1707,6 +1623,7 @@
         <w:rPr>
           <w:rFonts w:ascii="Arial" w:hAnsi="Arial" w:cs="Arial" w:hint="eastAsia"/>
           <w:color w:val="4F4F4F"/>
+          <w:szCs w:val="21"/>
           <w:shd w:val="clear" w:color="auto" w:fill="FFFFFF"/>
         </w:rPr>
         <w:t>q</w:t>
@@ -1715,6 +1632,7 @@
         <w:rPr>
           <w:rFonts w:ascii="Arial" w:hAnsi="Arial" w:cs="Arial"/>
           <w:color w:val="4F4F4F"/>
+          <w:szCs w:val="21"/>
           <w:shd w:val="clear" w:color="auto" w:fill="FFFFFF"/>
         </w:rPr>
         <w:t>uestion_</w:t>
@@ -1723,6 +1641,7 @@
         <w:rPr>
           <w:rFonts w:ascii="Arial" w:hAnsi="Arial" w:cs="Arial"/>
           <w:color w:val="4F4F4F"/>
+          <w:szCs w:val="21"/>
           <w:shd w:val="clear" w:color="auto" w:fill="FFFFFF"/>
         </w:rPr>
         <w:t>analysis</w:t>
@@ -1732,22 +1651,16 @@
         <w:rPr>
           <w:rFonts w:ascii="Arial" w:hAnsi="Arial" w:cs="Arial"/>
           <w:color w:val="4F4F4F"/>
-          <w:shd w:val="clear" w:color="auto" w:fill="FFFFFF"/>
-        </w:rPr>
-        <w:t>`</w:t>
-      </w:r>
-      <w:r>
-        <w:rPr>
-          <w:rFonts w:ascii="Arial" w:hAnsi="Arial" w:cs="Arial"/>
-          <w:color w:val="4F4F4F"/>
-          <w:shd w:val="clear" w:color="auto" w:fill="FFFFFF"/>
-        </w:rPr>
-        <w:t xml:space="preserve"> TEXT not null default </w:t>
-      </w:r>
-      <w:r>
-        <w:rPr>
-          <w:rFonts w:ascii="Arial" w:hAnsi="Arial" w:cs="Arial" w:hint="eastAsia"/>
-          <w:color w:val="4F4F4F"/>
+          <w:szCs w:val="21"/>
+          <w:shd w:val="clear" w:color="auto" w:fill="FFFFFF"/>
+        </w:rPr>
+        <w:t xml:space="preserve">` TEXT not null default </w:t>
+      </w:r>
+      <w:r>
+        <w:rPr>
+          <w:rFonts w:ascii="Arial" w:hAnsi="Arial" w:cs="Arial" w:hint="eastAsia"/>
+          <w:color w:val="4F4F4F"/>
+          <w:szCs w:val="21"/>
           <w:shd w:val="clear" w:color="auto" w:fill="FFFFFF"/>
         </w:rPr>
         <w:t>“”</w:t>
@@ -1756,22 +1669,16 @@
         <w:rPr>
           <w:rFonts w:ascii="Arial" w:hAnsi="Arial" w:cs="Arial"/>
           <w:color w:val="4F4F4F"/>
-          <w:shd w:val="clear" w:color="auto" w:fill="FFFFFF"/>
-        </w:rPr>
-        <w:t xml:space="preserve"> comment  </w:t>
-      </w:r>
-      <w:r>
-        <w:rPr>
-          <w:rFonts w:ascii="Arial" w:hAnsi="Arial" w:cs="Arial"/>
-          <w:color w:val="4F4F4F"/>
-          <w:shd w:val="clear" w:color="auto" w:fill="FFFFFF"/>
-        </w:rPr>
-        <w:t>'</w:t>
-      </w:r>
-      <w:r>
-        <w:rPr>
-          <w:rFonts w:ascii="Arial" w:hAnsi="Arial" w:cs="Arial" w:hint="eastAsia"/>
-          <w:color w:val="4F4F4F"/>
+          <w:szCs w:val="21"/>
+          <w:shd w:val="clear" w:color="auto" w:fill="FFFFFF"/>
+        </w:rPr>
+        <w:t xml:space="preserve"> comment  '</w:t>
+      </w:r>
+      <w:r>
+        <w:rPr>
+          <w:rFonts w:ascii="Arial" w:hAnsi="Arial" w:cs="Arial" w:hint="eastAsia"/>
+          <w:color w:val="4F4F4F"/>
+          <w:szCs w:val="21"/>
           <w:shd w:val="clear" w:color="auto" w:fill="FFFFFF"/>
         </w:rPr>
         <w:t>问题</w:t>
@@ -1780,6 +1687,7 @@
         <w:rPr>
           <w:rFonts w:ascii="Arial" w:hAnsi="Arial" w:cs="Arial" w:hint="eastAsia"/>
           <w:color w:val="4F4F4F"/>
+          <w:szCs w:val="21"/>
           <w:shd w:val="clear" w:color="auto" w:fill="FFFFFF"/>
         </w:rPr>
         <w:t>答案</w:t>
@@ -1788,17 +1696,10 @@
         <w:rPr>
           <w:rFonts w:ascii="Arial" w:hAnsi="Arial" w:cs="Arial"/>
           <w:color w:val="4F4F4F"/>
-          <w:shd w:val="clear" w:color="auto" w:fill="FFFFFF"/>
-        </w:rPr>
-        <w:t>'</w:t>
-      </w:r>
-      <w:r>
-        <w:rPr>
-          <w:rFonts w:ascii="Arial" w:hAnsi="Arial" w:cs="Arial"/>
-          <w:color w:val="4F4F4F"/>
-          <w:shd w:val="clear" w:color="auto" w:fill="FFFFFF"/>
-        </w:rPr>
-        <w:t>,</w:t>
+          <w:szCs w:val="21"/>
+          <w:shd w:val="clear" w:color="auto" w:fill="FFFFFF"/>
+        </w:rPr>
+        <w:t>',</w:t>
       </w:r>
     </w:p>
     <w:p>
@@ -1807,6 +1708,7 @@
         <w:rPr>
           <w:rFonts w:ascii="Arial" w:hAnsi="Arial" w:cs="Arial"/>
           <w:color w:val="4F4F4F"/>
+          <w:szCs w:val="21"/>
           <w:shd w:val="clear" w:color="auto" w:fill="FFFFFF"/>
         </w:rPr>
       </w:pPr>
@@ -1814,38 +1716,16 @@
         <w:rPr>
           <w:rFonts w:ascii="Arial" w:hAnsi="Arial" w:cs="Arial"/>
           <w:color w:val="4F4F4F"/>
-          <w:shd w:val="clear" w:color="auto" w:fill="FFFFFF"/>
-        </w:rPr>
-        <w:t>`</w:t>
-      </w:r>
-      <w:r>
-        <w:rPr>
-          <w:rFonts w:ascii="Arial" w:hAnsi="Arial" w:cs="Arial"/>
-          <w:color w:val="4F4F4F"/>
-          <w:shd w:val="clear" w:color="auto" w:fill="FFFFFF"/>
-        </w:rPr>
-        <w:t>pic</w:t>
-      </w:r>
-      <w:r>
-        <w:rPr>
-          <w:rFonts w:ascii="Arial" w:hAnsi="Arial" w:cs="Arial"/>
-          <w:color w:val="4F4F4F"/>
-          <w:shd w:val="clear" w:color="auto" w:fill="FFFFFF"/>
-        </w:rPr>
-        <w:t>`</w:t>
-      </w:r>
-      <w:r>
-        <w:rPr>
-          <w:rFonts w:ascii="Arial" w:hAnsi="Arial" w:cs="Arial"/>
-          <w:color w:val="4F4F4F"/>
-          <w:shd w:val="clear" w:color="auto" w:fill="FFFFFF"/>
-        </w:rPr>
-        <w:t xml:space="preserve"> </w:t>
-      </w:r>
-      <w:r>
-        <w:rPr>
-          <w:rFonts w:ascii="Arial" w:hAnsi="Arial" w:cs="Arial" w:hint="eastAsia"/>
-          <w:color w:val="4F4F4F"/>
+          <w:szCs w:val="21"/>
+          <w:shd w:val="clear" w:color="auto" w:fill="FFFFFF"/>
+        </w:rPr>
+        <w:t xml:space="preserve">`pic` </w:t>
+      </w:r>
+      <w:r>
+        <w:rPr>
+          <w:rFonts w:ascii="Arial" w:hAnsi="Arial" w:cs="Arial" w:hint="eastAsia"/>
+          <w:color w:val="4F4F4F"/>
+          <w:szCs w:val="21"/>
           <w:shd w:val="clear" w:color="auto" w:fill="FFFFFF"/>
         </w:rPr>
         <w:t>var</w:t>
@@ -1854,6 +1734,7 @@
         <w:rPr>
           <w:rFonts w:ascii="Arial" w:hAnsi="Arial" w:cs="Arial"/>
           <w:color w:val="4F4F4F"/>
+          <w:szCs w:val="21"/>
           <w:shd w:val="clear" w:color="auto" w:fill="FFFFFF"/>
         </w:rPr>
         <w:t xml:space="preserve">char(100) not null default </w:t>
@@ -1862,56 +1743,54 @@
         <w:rPr>
           <w:rFonts w:ascii="Arial" w:hAnsi="Arial" w:cs="Arial"/>
           <w:color w:val="4F4F4F"/>
-          <w:shd w:val="clear" w:color="auto" w:fill="FFFFFF"/>
-        </w:rPr>
-        <w:t xml:space="preserve"> “” comment </w:t>
-      </w:r>
-      <w:r>
-        <w:rPr>
-          <w:rFonts w:ascii="Arial" w:hAnsi="Arial" w:cs="Arial"/>
-          <w:color w:val="4F4F4F"/>
+          <w:szCs w:val="21"/>
+          <w:shd w:val="clear" w:color="auto" w:fill="FFFFFF"/>
+        </w:rPr>
+        <w:t xml:space="preserve"> “” comment '</w:t>
+      </w:r>
+      <w:r>
+        <w:rPr>
+          <w:rFonts w:ascii="Arial" w:hAnsi="Arial" w:cs="Arial" w:hint="eastAsia"/>
+          <w:color w:val="4F4F4F"/>
+          <w:szCs w:val="21"/>
+          <w:shd w:val="clear" w:color="auto" w:fill="FFFFFF"/>
+        </w:rPr>
+        <w:t>图片</w:t>
+      </w:r>
+      <w:proofErr w:type="spellStart"/>
+      <w:r>
+        <w:rPr>
+          <w:rFonts w:ascii="Arial" w:hAnsi="Arial" w:cs="Arial" w:hint="eastAsia"/>
+          <w:color w:val="4F4F4F"/>
+          <w:szCs w:val="21"/>
+          <w:shd w:val="clear" w:color="auto" w:fill="FFFFFF"/>
+        </w:rPr>
+        <w:t>u</w:t>
+      </w:r>
+      <w:r>
+        <w:rPr>
+          <w:rFonts w:ascii="Arial" w:hAnsi="Arial" w:cs="Arial"/>
+          <w:color w:val="4F4F4F"/>
+          <w:szCs w:val="21"/>
+          <w:shd w:val="clear" w:color="auto" w:fill="FFFFFF"/>
+        </w:rPr>
+        <w:t>rl</w:t>
+      </w:r>
+      <w:proofErr w:type="spellEnd"/>
+      <w:r>
+        <w:rPr>
+          <w:rFonts w:ascii="Arial" w:hAnsi="Arial" w:cs="Arial"/>
+          <w:color w:val="4F4F4F"/>
+          <w:szCs w:val="21"/>
           <w:shd w:val="clear" w:color="auto" w:fill="FFFFFF"/>
         </w:rPr>
         <w:t>'</w:t>
       </w:r>
       <w:r>
         <w:rPr>
-          <w:rFonts w:ascii="Arial" w:hAnsi="Arial" w:cs="Arial" w:hint="eastAsia"/>
-          <w:color w:val="4F4F4F"/>
-          <w:shd w:val="clear" w:color="auto" w:fill="FFFFFF"/>
-        </w:rPr>
-        <w:t>图片</w:t>
-      </w:r>
-      <w:proofErr w:type="spellStart"/>
-      <w:r>
-        <w:rPr>
-          <w:rFonts w:ascii="Arial" w:hAnsi="Arial" w:cs="Arial" w:hint="eastAsia"/>
-          <w:color w:val="4F4F4F"/>
-          <w:shd w:val="clear" w:color="auto" w:fill="FFFFFF"/>
-        </w:rPr>
-        <w:t>u</w:t>
-      </w:r>
-      <w:r>
-        <w:rPr>
-          <w:rFonts w:ascii="Arial" w:hAnsi="Arial" w:cs="Arial"/>
-          <w:color w:val="4F4F4F"/>
-          <w:shd w:val="clear" w:color="auto" w:fill="FFFFFF"/>
-        </w:rPr>
-        <w:t>rl</w:t>
-      </w:r>
-      <w:proofErr w:type="spellEnd"/>
-      <w:r>
-        <w:rPr>
-          <w:rFonts w:ascii="Arial" w:hAnsi="Arial" w:cs="Arial"/>
-          <w:color w:val="4F4F4F"/>
-          <w:shd w:val="clear" w:color="auto" w:fill="FFFFFF"/>
-        </w:rPr>
-        <w:t>'</w:t>
-      </w:r>
-      <w:r>
-        <w:rPr>
-          <w:rFonts w:ascii="Arial" w:hAnsi="Arial" w:cs="Arial"/>
-          <w:color w:val="4F4F4F"/>
+          <w:rFonts w:ascii="Arial" w:hAnsi="Arial" w:cs="Arial"/>
+          <w:color w:val="4F4F4F"/>
+          <w:szCs w:val="21"/>
           <w:shd w:val="clear" w:color="auto" w:fill="FFFFFF"/>
         </w:rPr>
         <w:t>,</w:t>
@@ -1923,6 +1802,7 @@
         <w:rPr>
           <w:rFonts w:ascii="Arial" w:hAnsi="Arial" w:cs="Arial"/>
           <w:color w:val="4F4F4F"/>
+          <w:szCs w:val="21"/>
           <w:shd w:val="clear" w:color="auto" w:fill="FFFFFF"/>
         </w:rPr>
       </w:pPr>
@@ -1930,30 +1810,16 @@
         <w:rPr>
           <w:rFonts w:ascii="Arial" w:hAnsi="Arial" w:cs="Arial"/>
           <w:color w:val="4F4F4F"/>
-          <w:shd w:val="clear" w:color="auto" w:fill="FFFFFF"/>
-        </w:rPr>
-        <w:t>`</w:t>
-      </w:r>
-      <w:r>
-        <w:rPr>
-          <w:rFonts w:ascii="Arial" w:hAnsi="Arial" w:cs="Arial"/>
-          <w:color w:val="4F4F4F"/>
-          <w:shd w:val="clear" w:color="auto" w:fill="FFFFFF"/>
-        </w:rPr>
-        <w:t>status</w:t>
-      </w:r>
-      <w:r>
-        <w:rPr>
-          <w:rFonts w:ascii="Arial" w:hAnsi="Arial" w:cs="Arial"/>
-          <w:color w:val="4F4F4F"/>
-          <w:shd w:val="clear" w:color="auto" w:fill="FFFFFF"/>
-        </w:rPr>
-        <w:t>`</w:t>
-      </w:r>
-      <w:r>
-        <w:rPr>
-          <w:rFonts w:ascii="Arial" w:hAnsi="Arial" w:cs="Arial"/>
-          <w:color w:val="4F4F4F"/>
+          <w:szCs w:val="21"/>
+          <w:shd w:val="clear" w:color="auto" w:fill="FFFFFF"/>
+        </w:rPr>
+        <w:t>`status`</w:t>
+      </w:r>
+      <w:r>
+        <w:rPr>
+          <w:rFonts w:ascii="Arial" w:hAnsi="Arial" w:cs="Arial"/>
+          <w:color w:val="4F4F4F"/>
+          <w:szCs w:val="21"/>
           <w:shd w:val="clear" w:color="auto" w:fill="FFFFFF"/>
         </w:rPr>
         <w:t xml:space="preserve"> </w:t>
@@ -1963,6 +1829,7 @@
         <w:rPr>
           <w:rFonts w:ascii="Arial" w:hAnsi="Arial" w:cs="Arial"/>
           <w:color w:val="4F4F4F"/>
+          <w:szCs w:val="21"/>
           <w:shd w:val="clear" w:color="auto" w:fill="FFFFFF"/>
         </w:rPr>
         <w:t>tinyint</w:t>
@@ -1972,6 +1839,7 @@
         <w:rPr>
           <w:rFonts w:ascii="Arial" w:hAnsi="Arial" w:cs="Arial"/>
           <w:color w:val="4F4F4F"/>
+          <w:szCs w:val="21"/>
           <w:shd w:val="clear" w:color="auto" w:fill="FFFFFF"/>
         </w:rPr>
         <w:t xml:space="preserve"> </w:t>
@@ -1980,30 +1848,16 @@
         <w:rPr>
           <w:rFonts w:ascii="Arial" w:hAnsi="Arial" w:cs="Arial"/>
           <w:color w:val="4F4F4F"/>
-          <w:shd w:val="clear" w:color="auto" w:fill="FFFFFF"/>
-        </w:rPr>
-        <w:t xml:space="preserve">not null default </w:t>
-      </w:r>
-      <w:r>
-        <w:rPr>
-          <w:rFonts w:ascii="Arial" w:hAnsi="Arial" w:cs="Arial"/>
-          <w:color w:val="4F4F4F"/>
-          <w:shd w:val="clear" w:color="auto" w:fill="FFFFFF"/>
-        </w:rPr>
-        <w:t> -1</w:t>
-      </w:r>
-      <w:r>
-        <w:rPr>
-          <w:rFonts w:ascii="Arial" w:hAnsi="Arial" w:cs="Arial"/>
-          <w:color w:val="4F4F4F"/>
-          <w:shd w:val="clear" w:color="auto" w:fill="FFFFFF"/>
-        </w:rPr>
-        <w:t xml:space="preserve"> </w:t>
-      </w:r>
-      <w:r>
-        <w:rPr>
-          <w:rFonts w:ascii="Arial" w:hAnsi="Arial" w:cs="Arial" w:hint="eastAsia"/>
-          <w:color w:val="4F4F4F"/>
+          <w:szCs w:val="21"/>
+          <w:shd w:val="clear" w:color="auto" w:fill="FFFFFF"/>
+        </w:rPr>
+        <w:t xml:space="preserve">not null default  -1 </w:t>
+      </w:r>
+      <w:r>
+        <w:rPr>
+          <w:rFonts w:ascii="Arial" w:hAnsi="Arial" w:cs="Arial" w:hint="eastAsia"/>
+          <w:color w:val="4F4F4F"/>
+          <w:szCs w:val="21"/>
           <w:shd w:val="clear" w:color="auto" w:fill="FFFFFF"/>
         </w:rPr>
         <w:t>comm</w:t>
@@ -2012,6 +1866,7 @@
         <w:rPr>
           <w:rFonts w:ascii="Arial" w:hAnsi="Arial" w:cs="Arial"/>
           <w:color w:val="4F4F4F"/>
+          <w:szCs w:val="21"/>
           <w:shd w:val="clear" w:color="auto" w:fill="FFFFFF"/>
         </w:rPr>
         <w:t>ent  “</w:t>
@@ -2020,6 +1875,7 @@
         <w:rPr>
           <w:rFonts w:ascii="Arial" w:hAnsi="Arial" w:cs="Arial" w:hint="eastAsia"/>
           <w:color w:val="4F4F4F"/>
+          <w:szCs w:val="21"/>
           <w:shd w:val="clear" w:color="auto" w:fill="FFFFFF"/>
         </w:rPr>
         <w:t>1</w:t>
@@ -2028,6 +1884,7 @@
         <w:rPr>
           <w:rFonts w:ascii="Arial" w:hAnsi="Arial" w:cs="Arial"/>
           <w:color w:val="4F4F4F"/>
+          <w:szCs w:val="21"/>
           <w:shd w:val="clear" w:color="auto" w:fill="FFFFFF"/>
         </w:rPr>
         <w:t xml:space="preserve">: </w:t>
@@ -2036,6 +1893,7 @@
         <w:rPr>
           <w:rFonts w:ascii="Arial" w:hAnsi="Arial" w:cs="Arial" w:hint="eastAsia"/>
           <w:color w:val="4F4F4F"/>
+          <w:szCs w:val="21"/>
           <w:shd w:val="clear" w:color="auto" w:fill="FFFFFF"/>
         </w:rPr>
         <w:t>已提交未审核</w:t>
@@ -2044,22 +1902,16 @@
         <w:rPr>
           <w:rFonts w:ascii="Arial" w:hAnsi="Arial" w:cs="Arial" w:hint="eastAsia"/>
           <w:color w:val="4F4F4F"/>
-          <w:shd w:val="clear" w:color="auto" w:fill="FFFFFF"/>
-        </w:rPr>
-        <w:t>,</w:t>
-      </w:r>
-      <w:r>
-        <w:rPr>
-          <w:rFonts w:ascii="Arial" w:hAnsi="Arial" w:cs="Arial" w:hint="eastAsia"/>
-          <w:color w:val="4F4F4F"/>
-          <w:shd w:val="clear" w:color="auto" w:fill="FFFFFF"/>
-        </w:rPr>
-        <w:t>2</w:t>
-      </w:r>
-      <w:r>
-        <w:rPr>
-          <w:rFonts w:ascii="Arial" w:hAnsi="Arial" w:cs="Arial" w:hint="eastAsia"/>
-          <w:color w:val="4F4F4F"/>
+          <w:szCs w:val="21"/>
+          <w:shd w:val="clear" w:color="auto" w:fill="FFFFFF"/>
+        </w:rPr>
+        <w:t>,2</w:t>
+      </w:r>
+      <w:r>
+        <w:rPr>
+          <w:rFonts w:ascii="Arial" w:hAnsi="Arial" w:cs="Arial" w:hint="eastAsia"/>
+          <w:color w:val="4F4F4F"/>
+          <w:szCs w:val="21"/>
           <w:shd w:val="clear" w:color="auto" w:fill="FFFFFF"/>
         </w:rPr>
         <w:t>：审核通过</w:t>
@@ -2068,6 +1920,7 @@
         <w:rPr>
           <w:rFonts w:ascii="Arial" w:hAnsi="Arial" w:cs="Arial" w:hint="eastAsia"/>
           <w:color w:val="4F4F4F"/>
+          <w:szCs w:val="21"/>
           <w:shd w:val="clear" w:color="auto" w:fill="FFFFFF"/>
         </w:rPr>
         <w:t>,</w:t>
@@ -2079,6 +1932,7 @@
         <w:rPr>
           <w:rFonts w:ascii="Arial" w:hAnsi="Arial" w:cs="Arial"/>
           <w:color w:val="4F4F4F"/>
+          <w:szCs w:val="21"/>
           <w:shd w:val="clear" w:color="auto" w:fill="FFFFFF"/>
         </w:rPr>
       </w:pPr>
@@ -2086,6 +1940,7 @@
         <w:rPr>
           <w:rFonts w:ascii="Arial" w:hAnsi="Arial" w:cs="Arial" w:hint="eastAsia"/>
           <w:color w:val="4F4F4F"/>
+          <w:szCs w:val="21"/>
           <w:shd w:val="clear" w:color="auto" w:fill="FFFFFF"/>
         </w:rPr>
         <w:t>3</w:t>
@@ -2094,6 +1949,7 @@
         <w:rPr>
           <w:rFonts w:ascii="Arial" w:hAnsi="Arial" w:cs="Arial"/>
           <w:color w:val="4F4F4F"/>
+          <w:szCs w:val="21"/>
           <w:shd w:val="clear" w:color="auto" w:fill="FFFFFF"/>
         </w:rPr>
         <w:t xml:space="preserve">: </w:t>
@@ -2102,6 +1958,7 @@
         <w:rPr>
           <w:rFonts w:ascii="Arial" w:hAnsi="Arial" w:cs="Arial" w:hint="eastAsia"/>
           <w:color w:val="4F4F4F"/>
+          <w:szCs w:val="21"/>
           <w:shd w:val="clear" w:color="auto" w:fill="FFFFFF"/>
         </w:rPr>
         <w:t>已删除</w:t>
@@ -2110,25 +1967,19 @@
         <w:rPr>
           <w:rFonts w:ascii="Arial" w:hAnsi="Arial" w:cs="Arial"/>
           <w:color w:val="4F4F4F"/>
-          <w:shd w:val="clear" w:color="auto" w:fill="FFFFFF"/>
-        </w:rPr>
-        <w:t>'</w:t>
-      </w:r>
-      <w:r>
-        <w:rPr>
-          <w:rFonts w:ascii="Arial" w:hAnsi="Arial" w:cs="Arial"/>
-          <w:color w:val="4F4F4F"/>
-          <w:shd w:val="clear" w:color="auto" w:fill="FFFFFF"/>
-        </w:rPr>
-        <w:t>,</w:t>
+          <w:szCs w:val="21"/>
+          <w:shd w:val="clear" w:color="auto" w:fill="FFFFFF"/>
+        </w:rPr>
+        <w:t>',</w:t>
       </w:r>
     </w:p>
     <w:p>
       <w:pPr>
         <w:ind w:firstLineChars="200" w:firstLine="420"/>
         <w:rPr>
-          <w:rFonts w:ascii="Arial" w:hAnsi="Arial" w:cs="Arial" w:hint="eastAsia"/>
-          <w:color w:val="4F4F4F"/>
+          <w:rFonts w:ascii="Arial" w:hAnsi="Arial" w:cs="Arial"/>
+          <w:color w:val="4F4F4F"/>
+          <w:szCs w:val="21"/>
           <w:shd w:val="clear" w:color="auto" w:fill="FFFFFF"/>
         </w:rPr>
       </w:pPr>
@@ -2136,6 +1987,7 @@
         <w:rPr>
           <w:rFonts w:ascii="Arial" w:hAnsi="Arial" w:cs="Arial"/>
           <w:color w:val="4F4F4F"/>
+          <w:szCs w:val="21"/>
           <w:shd w:val="clear" w:color="auto" w:fill="FFFFFF"/>
         </w:rPr>
         <w:t>`</w:t>
@@ -2145,6 +1997,7 @@
         <w:rPr>
           <w:rFonts w:ascii="Arial" w:hAnsi="Arial" w:cs="Arial"/>
           <w:color w:val="4F4F4F"/>
+          <w:szCs w:val="21"/>
           <w:shd w:val="clear" w:color="auto" w:fill="FFFFFF"/>
         </w:rPr>
         <w:t>update_time</w:t>
@@ -2154,33 +2007,10 @@
         <w:rPr>
           <w:rFonts w:ascii="Arial" w:hAnsi="Arial" w:cs="Arial"/>
           <w:color w:val="4F4F4F"/>
-          <w:shd w:val="clear" w:color="auto" w:fill="FFFFFF"/>
-        </w:rPr>
-        <w:t>`</w:t>
-      </w:r>
-      <w:r>
-        <w:rPr>
-          <w:rFonts w:ascii="Arial" w:hAnsi="Arial" w:cs="Arial"/>
-          <w:color w:val="4F4F4F"/>
-          <w:shd w:val="clear" w:color="auto" w:fill="FFFFFF"/>
-        </w:rPr>
-        <w:t xml:space="preserve"> </w:t>
-      </w:r>
-      <w:r>
-        <w:rPr>
-          <w:rFonts w:ascii="Arial" w:hAnsi="Arial" w:cs="Arial"/>
-          <w:color w:val="4F4F4F"/>
-          <w:shd w:val="clear" w:color="auto" w:fill="FFFFFF"/>
-        </w:rPr>
-        <w:t>TIMESTAMP</w:t>
-      </w:r>
-      <w:r>
-        <w:rPr>
-          <w:rFonts w:ascii="Arial" w:hAnsi="Arial" w:cs="Arial"/>
-          <w:color w:val="4F4F4F"/>
-          <w:shd w:val="clear" w:color="auto" w:fill="FFFFFF"/>
-        </w:rPr>
-        <w:t> not null default</w:t>
+          <w:szCs w:val="21"/>
+          <w:shd w:val="clear" w:color="auto" w:fill="FFFFFF"/>
+        </w:rPr>
+        <w:t>` TIMESTAMP not null default</w:t>
       </w:r>
       <w:r>
         <w:rPr>
@@ -2188,6 +2018,7 @@
           <w:b/>
           <w:bCs/>
           <w:color w:val="4F4F4F"/>
+          <w:szCs w:val="21"/>
         </w:rPr>
         <w:t xml:space="preserve"> </w:t>
       </w:r>
@@ -2195,6 +2026,7 @@
         <w:rPr>
           <w:rFonts w:ascii="Arial" w:hAnsi="Arial" w:cs="Arial"/>
           <w:color w:val="4F4F4F"/>
+          <w:szCs w:val="21"/>
           <w:shd w:val="clear" w:color="auto" w:fill="FFFFFF"/>
         </w:rPr>
         <w:t>CURRENT_TIMESTAMP</w:t>
@@ -2205,6 +2037,7 @@
         <w:rPr>
           <w:rFonts w:ascii="Arial" w:hAnsi="Arial" w:cs="Arial"/>
           <w:color w:val="4F4F4F"/>
+          <w:szCs w:val="21"/>
           <w:shd w:val="clear" w:color="auto" w:fill="FFFFFF"/>
         </w:rPr>
       </w:pPr>
@@ -2213,6 +2046,7 @@
         <w:rPr>
           <w:rFonts w:ascii="Arial" w:hAnsi="Arial" w:cs="Arial"/>
           <w:color w:val="4F4F4F"/>
+          <w:szCs w:val="21"/>
           <w:shd w:val="clear" w:color="auto" w:fill="FFFFFF"/>
         </w:rPr>
         <w:t>)ENGINE</w:t>
@@ -2222,6 +2056,7 @@
         <w:rPr>
           <w:rFonts w:ascii="Arial" w:hAnsi="Arial" w:cs="Arial"/>
           <w:color w:val="4F4F4F"/>
+          <w:szCs w:val="21"/>
           <w:shd w:val="clear" w:color="auto" w:fill="FFFFFF"/>
         </w:rPr>
         <w:t>=</w:t>
@@ -2231,6 +2066,7 @@
         <w:rPr>
           <w:rFonts w:ascii="Arial" w:hAnsi="Arial" w:cs="Arial"/>
           <w:color w:val="4F4F4F"/>
+          <w:szCs w:val="21"/>
           <w:shd w:val="clear" w:color="auto" w:fill="FFFFFF"/>
         </w:rPr>
         <w:t>InnoDB</w:t>
@@ -2240,18 +2076,13 @@
         <w:rPr>
           <w:rFonts w:ascii="Arial" w:hAnsi="Arial" w:cs="Arial"/>
           <w:color w:val="4F4F4F"/>
+          <w:szCs w:val="21"/>
           <w:shd w:val="clear" w:color="auto" w:fill="FFFFFF"/>
         </w:rPr>
         <w:t xml:space="preserve"> DEFAULT CHARSET=utf8;</w:t>
       </w:r>
     </w:p>
-    <w:p>
-      <w:pPr>
-        <w:rPr>
-          <w:rFonts w:hint="eastAsia"/>
-        </w:rPr>
-      </w:pPr>
-    </w:p>
+    <w:p/>
     <w:sectPr>
       <w:pgSz w:w="11906" w:h="16838"/>
       <w:pgMar w:top="1440" w:right="1800" w:bottom="1440" w:left="1800" w:header="851" w:footer="992" w:gutter="0"/>

</xml_diff>